<commit_message>
pred odovzdanim do crzp
</commit_message>
<xml_diff>
--- a/diplomovka/moja_praca/Príloha 3 Postup nasadenia webovej služby a klienta na IIS server.docx
+++ b/diplomovka/moja_praca/Príloha 3 Postup nasadenia webovej služby a klienta na IIS server.docx
@@ -502,7 +502,7 @@
                     <pic:cNvPicPr/>
                   </pic:nvPicPr>
                   <pic:blipFill>
-                    <a:blip r:embed="rId5"/>
+                    <a:blip r:embed="rId8"/>
                     <a:stretch>
                       <a:fillRect/>
                     </a:stretch>
@@ -701,7 +701,7 @@
                     <pic:cNvPicPr/>
                   </pic:nvPicPr>
                   <pic:blipFill>
-                    <a:blip r:embed="rId6"/>
+                    <a:blip r:embed="rId9"/>
                     <a:stretch>
                       <a:fillRect/>
                     </a:stretch>
@@ -989,7 +989,7 @@
                     <pic:cNvPicPr/>
                   </pic:nvPicPr>
                   <pic:blipFill>
-                    <a:blip r:embed="rId7">
+                    <a:blip r:embed="rId10">
                       <a:extLst>
                         <a:ext uri="{28A0092B-C50C-407E-A947-70E740481C1C}">
                           <a14:useLocalDpi xmlns:a14="http://schemas.microsoft.com/office/drawing/2010/main" val="0"/>
@@ -1474,7 +1474,7 @@
                     <pic:cNvPicPr/>
                   </pic:nvPicPr>
                   <pic:blipFill>
-                    <a:blip r:embed="rId8"/>
+                    <a:blip r:embed="rId11"/>
                     <a:stretch>
                       <a:fillRect/>
                     </a:stretch>
@@ -2201,7 +2201,7 @@
                     <pic:cNvPicPr/>
                   </pic:nvPicPr>
                   <pic:blipFill>
-                    <a:blip r:embed="rId9">
+                    <a:blip r:embed="rId12">
                       <a:extLst>
                         <a:ext uri="{28A0092B-C50C-407E-A947-70E740481C1C}">
                           <a14:useLocalDpi xmlns:a14="http://schemas.microsoft.com/office/drawing/2010/main" val="0"/>
@@ -2345,7 +2345,7 @@
                     <pic:cNvPicPr/>
                   </pic:nvPicPr>
                   <pic:blipFill>
-                    <a:blip r:embed="rId10">
+                    <a:blip r:embed="rId13">
                       <a:extLst>
                         <a:ext uri="{28A0092B-C50C-407E-A947-70E740481C1C}">
                           <a14:useLocalDpi xmlns:a14="http://schemas.microsoft.com/office/drawing/2010/main" val="0"/>
@@ -2633,7 +2633,7 @@
                     <pic:cNvPicPr/>
                   </pic:nvPicPr>
                   <pic:blipFill>
-                    <a:blip r:embed="rId11">
+                    <a:blip r:embed="rId14">
                       <a:extLst>
                         <a:ext uri="{28A0092B-C50C-407E-A947-70E740481C1C}">
                           <a14:useLocalDpi xmlns:a14="http://schemas.microsoft.com/office/drawing/2010/main" val="0"/>
@@ -3191,7 +3191,7 @@
                     <pic:cNvPicPr/>
                   </pic:nvPicPr>
                   <pic:blipFill>
-                    <a:blip r:embed="rId12">
+                    <a:blip r:embed="rId15">
                       <a:extLst>
                         <a:ext uri="{28A0092B-C50C-407E-A947-70E740481C1C}">
                           <a14:useLocalDpi xmlns:a14="http://schemas.microsoft.com/office/drawing/2010/main" val="0"/>
@@ -3491,7 +3491,7 @@
                     <pic:cNvPicPr/>
                   </pic:nvPicPr>
                   <pic:blipFill>
-                    <a:blip r:embed="rId13">
+                    <a:blip r:embed="rId16">
                       <a:extLst>
                         <a:ext uri="{28A0092B-C50C-407E-A947-70E740481C1C}">
                           <a14:useLocalDpi xmlns:a14="http://schemas.microsoft.com/office/drawing/2010/main" val="0"/>
@@ -4093,7 +4093,7 @@
                     <pic:cNvPicPr/>
                   </pic:nvPicPr>
                   <pic:blipFill>
-                    <a:blip r:embed="rId14">
+                    <a:blip r:embed="rId17">
                       <a:extLst>
                         <a:ext uri="{28A0092B-C50C-407E-A947-70E740481C1C}">
                           <a14:useLocalDpi xmlns:a14="http://schemas.microsoft.com/office/drawing/2010/main" val="0"/>
@@ -4193,7 +4193,7 @@
                     <pic:cNvPicPr/>
                   </pic:nvPicPr>
                   <pic:blipFill>
-                    <a:blip r:embed="rId15"/>
+                    <a:blip r:embed="rId18"/>
                     <a:stretch>
                       <a:fillRect/>
                     </a:stretch>
@@ -4337,7 +4337,7 @@
                     <pic:cNvPicPr/>
                   </pic:nvPicPr>
                   <pic:blipFill>
-                    <a:blip r:embed="rId16"/>
+                    <a:blip r:embed="rId19"/>
                     <a:stretch>
                       <a:fillRect/>
                     </a:stretch>
@@ -4544,6 +4544,11 @@
     </w:p>
     <w:p>
       <w:pPr>
+        <w:spacing w:line="360" w:lineRule="auto"/>
+      </w:pPr>
+    </w:p>
+    <w:p>
+      <w:pPr>
         <w:pStyle w:val="Popis"/>
         <w:spacing w:line="360" w:lineRule="auto"/>
         <w:rPr>
@@ -4560,6 +4565,7 @@
           <w:sz w:val="24"/>
           <w:szCs w:val="24"/>
         </w:rPr>
+        <w:lastRenderedPageBreak/>
         <w:t>Tabuľka</w:t>
       </w:r>
       <w:r>
@@ -4646,7 +4652,6 @@
               <w:ind w:firstLine="0"/>
             </w:pPr>
             <w:r>
-              <w:lastRenderedPageBreak/>
               <w:t>Názov komponenty</w:t>
             </w:r>
           </w:p>
@@ -5214,6 +5219,7 @@
               <w:ind w:firstLine="0"/>
             </w:pPr>
             <w:r>
+              <w:lastRenderedPageBreak/>
               <w:t>p</w:t>
             </w:r>
             <w:r>
@@ -5325,6 +5331,7 @@
       </w:pPr>
     </w:p>
     <w:sectPr>
+      <w:footerReference w:type="default" r:id="rId20"/>
       <w:pgSz w:w="11906" w:h="16838"/>
       <w:pgMar w:top="1417" w:right="1417" w:bottom="1417" w:left="1417" w:header="708" w:footer="708" w:gutter="0"/>
       <w:cols w:space="708"/>
@@ -5332,6 +5339,98 @@
     </w:sectPr>
   </w:body>
 </w:document>
+</file>
+
+<file path=word/endnotes.xml><?xml version="1.0" encoding="utf-8"?>
+<w:endnotes xmlns:wpc="http://schemas.microsoft.com/office/word/2010/wordprocessingCanvas" xmlns:cx="http://schemas.microsoft.com/office/drawing/2014/chartex" xmlns:cx1="http://schemas.microsoft.com/office/drawing/2015/9/8/chartex" xmlns:cx2="http://schemas.microsoft.com/office/drawing/2015/10/21/chartex" xmlns:cx3="http://schemas.microsoft.com/office/drawing/2016/5/9/chartex" xmlns:cx4="http://schemas.microsoft.com/office/drawing/2016/5/10/chartex" xmlns:cx5="http://schemas.microsoft.com/office/drawing/2016/5/11/chartex" xmlns:cx6="http://schemas.microsoft.com/office/drawing/2016/5/12/chartex" xmlns:cx7="http://schemas.microsoft.com/office/drawing/2016/5/13/chartex" xmlns:cx8="http://schemas.microsoft.com/office/drawing/2016/5/14/chartex" xmlns:mc="http://schemas.openxmlformats.org/markup-compatibility/2006" xmlns:aink="http://schemas.microsoft.com/office/drawing/2016/ink" xmlns:am3d="http://schemas.microsoft.com/office/drawing/2017/model3d" xmlns:o="urn:schemas-microsoft-com:office:office" xmlns:oel="http://schemas.microsoft.com/office/2019/extlst" xmlns:r="http://schemas.openxmlformats.org/officeDocument/2006/relationships" xmlns:m="http://schemas.openxmlformats.org/officeDocument/2006/math" xmlns:v="urn:schemas-microsoft-com:vml" xmlns:wp14="http://schemas.microsoft.com/office/word/2010/wordprocessingDrawing" xmlns:wp="http://schemas.openxmlformats.org/drawingml/2006/wordprocessingDrawing" xmlns:w10="urn:schemas-microsoft-com:office:word" xmlns:w="http://schemas.openxmlformats.org/wordprocessingml/2006/main" xmlns:w14="http://schemas.microsoft.com/office/word/2010/wordml" xmlns:w15="http://schemas.microsoft.com/office/word/2012/wordml" xmlns:w16cex="http://schemas.microsoft.com/office/word/2018/wordml/cex" xmlns:w16cid="http://schemas.microsoft.com/office/word/2016/wordml/cid" xmlns:w16="http://schemas.microsoft.com/office/word/2018/wordml" xmlns:w16du="http://schemas.microsoft.com/office/word/2023/wordml/word16du" xmlns:w16sdtdh="http://schemas.microsoft.com/office/word/2020/wordml/sdtdatahash" xmlns:w16se="http://schemas.microsoft.com/office/word/2015/wordml/symex" xmlns:wpg="http://schemas.microsoft.com/office/word/2010/wordprocessingGroup" xmlns:wpi="http://schemas.microsoft.com/office/word/2010/wordprocessingInk" xmlns:wne="http://schemas.microsoft.com/office/word/2006/wordml" xmlns:wps="http://schemas.microsoft.com/office/word/2010/wordprocessingShape" mc:Ignorable="w14 w15 w16se w16cid w16 w16cex w16sdtdh wp14">
+  <w:endnote w:type="separator" w:id="-1">
+    <w:p>
+      <w:pPr>
+        <w:spacing w:after="0"/>
+      </w:pPr>
+      <w:r>
+        <w:separator/>
+      </w:r>
+    </w:p>
+  </w:endnote>
+  <w:endnote w:type="continuationSeparator" w:id="0">
+    <w:p>
+      <w:pPr>
+        <w:spacing w:after="0"/>
+      </w:pPr>
+      <w:r>
+        <w:continuationSeparator/>
+      </w:r>
+    </w:p>
+  </w:endnote>
+</w:endnotes>
+</file>
+
+<file path=word/footer1.xml><?xml version="1.0" encoding="utf-8"?>
+<w:ftr xmlns:wpc="http://schemas.microsoft.com/office/word/2010/wordprocessingCanvas" xmlns:cx="http://schemas.microsoft.com/office/drawing/2014/chartex" xmlns:cx1="http://schemas.microsoft.com/office/drawing/2015/9/8/chartex" xmlns:cx2="http://schemas.microsoft.com/office/drawing/2015/10/21/chartex" xmlns:cx3="http://schemas.microsoft.com/office/drawing/2016/5/9/chartex" xmlns:cx4="http://schemas.microsoft.com/office/drawing/2016/5/10/chartex" xmlns:cx5="http://schemas.microsoft.com/office/drawing/2016/5/11/chartex" xmlns:cx6="http://schemas.microsoft.com/office/drawing/2016/5/12/chartex" xmlns:cx7="http://schemas.microsoft.com/office/drawing/2016/5/13/chartex" xmlns:cx8="http://schemas.microsoft.com/office/drawing/2016/5/14/chartex" xmlns:mc="http://schemas.openxmlformats.org/markup-compatibility/2006" xmlns:aink="http://schemas.microsoft.com/office/drawing/2016/ink" xmlns:am3d="http://schemas.microsoft.com/office/drawing/2017/model3d" xmlns:o="urn:schemas-microsoft-com:office:office" xmlns:oel="http://schemas.microsoft.com/office/2019/extlst" xmlns:r="http://schemas.openxmlformats.org/officeDocument/2006/relationships" xmlns:m="http://schemas.openxmlformats.org/officeDocument/2006/math" xmlns:v="urn:schemas-microsoft-com:vml" xmlns:wp14="http://schemas.microsoft.com/office/word/2010/wordprocessingDrawing" xmlns:wp="http://schemas.openxmlformats.org/drawingml/2006/wordprocessingDrawing" xmlns:w10="urn:schemas-microsoft-com:office:word" xmlns:w="http://schemas.openxmlformats.org/wordprocessingml/2006/main" xmlns:w14="http://schemas.microsoft.com/office/word/2010/wordml" xmlns:w15="http://schemas.microsoft.com/office/word/2012/wordml" xmlns:w16cex="http://schemas.microsoft.com/office/word/2018/wordml/cex" xmlns:w16cid="http://schemas.microsoft.com/office/word/2016/wordml/cid" xmlns:w16="http://schemas.microsoft.com/office/word/2018/wordml" xmlns:w16du="http://schemas.microsoft.com/office/word/2023/wordml/word16du" xmlns:w16sdtdh="http://schemas.microsoft.com/office/word/2020/wordml/sdtdatahash" xmlns:w16se="http://schemas.microsoft.com/office/word/2015/wordml/symex" xmlns:wpg="http://schemas.microsoft.com/office/word/2010/wordprocessingGroup" xmlns:wpi="http://schemas.microsoft.com/office/word/2010/wordprocessingInk" xmlns:wne="http://schemas.microsoft.com/office/word/2006/wordml" xmlns:wps="http://schemas.microsoft.com/office/word/2010/wordprocessingShape" mc:Ignorable="w14 w15 w16se w16cid w16 w16cex w16sdtdh wp14">
+  <w:sdt>
+    <w:sdtPr>
+      <w:id w:val="-1125541363"/>
+      <w:docPartObj>
+        <w:docPartGallery w:val="Page Numbers (Bottom of Page)"/>
+        <w:docPartUnique/>
+      </w:docPartObj>
+    </w:sdtPr>
+    <w:sdtContent>
+      <w:p>
+        <w:pPr>
+          <w:pStyle w:val="Pta"/>
+          <w:jc w:val="center"/>
+        </w:pPr>
+        <w:r>
+          <w:fldChar w:fldCharType="begin"/>
+        </w:r>
+        <w:r>
+          <w:instrText>PAGE   \* MERGEFORMAT</w:instrText>
+        </w:r>
+        <w:r>
+          <w:fldChar w:fldCharType="separate"/>
+        </w:r>
+        <w:r>
+          <w:t>2</w:t>
+        </w:r>
+        <w:r>
+          <w:fldChar w:fldCharType="end"/>
+        </w:r>
+      </w:p>
+    </w:sdtContent>
+  </w:sdt>
+  <w:p>
+    <w:pPr>
+      <w:pStyle w:val="Pta"/>
+    </w:pPr>
+  </w:p>
+</w:ftr>
+</file>
+
+<file path=word/footnotes.xml><?xml version="1.0" encoding="utf-8"?>
+<w:footnotes xmlns:wpc="http://schemas.microsoft.com/office/word/2010/wordprocessingCanvas" xmlns:cx="http://schemas.microsoft.com/office/drawing/2014/chartex" xmlns:cx1="http://schemas.microsoft.com/office/drawing/2015/9/8/chartex" xmlns:cx2="http://schemas.microsoft.com/office/drawing/2015/10/21/chartex" xmlns:cx3="http://schemas.microsoft.com/office/drawing/2016/5/9/chartex" xmlns:cx4="http://schemas.microsoft.com/office/drawing/2016/5/10/chartex" xmlns:cx5="http://schemas.microsoft.com/office/drawing/2016/5/11/chartex" xmlns:cx6="http://schemas.microsoft.com/office/drawing/2016/5/12/chartex" xmlns:cx7="http://schemas.microsoft.com/office/drawing/2016/5/13/chartex" xmlns:cx8="http://schemas.microsoft.com/office/drawing/2016/5/14/chartex" xmlns:mc="http://schemas.openxmlformats.org/markup-compatibility/2006" xmlns:aink="http://schemas.microsoft.com/office/drawing/2016/ink" xmlns:am3d="http://schemas.microsoft.com/office/drawing/2017/model3d" xmlns:o="urn:schemas-microsoft-com:office:office" xmlns:oel="http://schemas.microsoft.com/office/2019/extlst" xmlns:r="http://schemas.openxmlformats.org/officeDocument/2006/relationships" xmlns:m="http://schemas.openxmlformats.org/officeDocument/2006/math" xmlns:v="urn:schemas-microsoft-com:vml" xmlns:wp14="http://schemas.microsoft.com/office/word/2010/wordprocessingDrawing" xmlns:wp="http://schemas.openxmlformats.org/drawingml/2006/wordprocessingDrawing" xmlns:w10="urn:schemas-microsoft-com:office:word" xmlns:w="http://schemas.openxmlformats.org/wordprocessingml/2006/main" xmlns:w14="http://schemas.microsoft.com/office/word/2010/wordml" xmlns:w15="http://schemas.microsoft.com/office/word/2012/wordml" xmlns:w16cex="http://schemas.microsoft.com/office/word/2018/wordml/cex" xmlns:w16cid="http://schemas.microsoft.com/office/word/2016/wordml/cid" xmlns:w16="http://schemas.microsoft.com/office/word/2018/wordml" xmlns:w16du="http://schemas.microsoft.com/office/word/2023/wordml/word16du" xmlns:w16sdtdh="http://schemas.microsoft.com/office/word/2020/wordml/sdtdatahash" xmlns:w16se="http://schemas.microsoft.com/office/word/2015/wordml/symex" xmlns:wpg="http://schemas.microsoft.com/office/word/2010/wordprocessingGroup" xmlns:wpi="http://schemas.microsoft.com/office/word/2010/wordprocessingInk" xmlns:wne="http://schemas.microsoft.com/office/word/2006/wordml" xmlns:wps="http://schemas.microsoft.com/office/word/2010/wordprocessingShape" mc:Ignorable="w14 w15 w16se w16cid w16 w16cex w16sdtdh wp14">
+  <w:footnote w:type="separator" w:id="-1">
+    <w:p>
+      <w:pPr>
+        <w:spacing w:after="0"/>
+      </w:pPr>
+      <w:r>
+        <w:separator/>
+      </w:r>
+    </w:p>
+  </w:footnote>
+  <w:footnote w:type="continuationSeparator" w:id="0">
+    <w:p>
+      <w:pPr>
+        <w:spacing w:after="0"/>
+      </w:pPr>
+      <w:r>
+        <w:continuationSeparator/>
+      </w:r>
+    </w:p>
+  </w:footnote>
+</w:footnotes>
 </file>
 
 <file path=word/numbering.xml><?xml version="1.0" encoding="utf-8"?>
@@ -6307,6 +6406,64 @@
       </w:tblBorders>
     </w:tblPr>
   </w:style>
+  <w:style w:type="paragraph" w:styleId="Hlavika">
+    <w:name w:val="header"/>
+    <w:basedOn w:val="Normlny"/>
+    <w:link w:val="HlavikaChar"/>
+    <w:uiPriority w:val="99"/>
+    <w:unhideWhenUsed/>
+    <w:rsid w:val="00143C97"/>
+    <w:pPr>
+      <w:tabs>
+        <w:tab w:val="center" w:pos="4536"/>
+        <w:tab w:val="right" w:pos="9072"/>
+      </w:tabs>
+      <w:spacing w:after="0"/>
+    </w:pPr>
+  </w:style>
+  <w:style w:type="character" w:customStyle="1" w:styleId="HlavikaChar">
+    <w:name w:val="Hlavička Char"/>
+    <w:basedOn w:val="Predvolenpsmoodseku"/>
+    <w:link w:val="Hlavika"/>
+    <w:uiPriority w:val="99"/>
+    <w:rsid w:val="00143C97"/>
+    <w:rPr>
+      <w:rFonts w:ascii="Times New Roman" w:eastAsia="Times New Roman" w:hAnsi="Times New Roman" w:cs="Times New Roman"/>
+      <w:kern w:val="0"/>
+      <w:sz w:val="24"/>
+      <w:lang w:val="sk-SK" w:eastAsia="en-US"/>
+      <w14:ligatures w14:val="none"/>
+    </w:rPr>
+  </w:style>
+  <w:style w:type="paragraph" w:styleId="Pta">
+    <w:name w:val="footer"/>
+    <w:basedOn w:val="Normlny"/>
+    <w:link w:val="PtaChar"/>
+    <w:uiPriority w:val="99"/>
+    <w:unhideWhenUsed/>
+    <w:rsid w:val="00143C97"/>
+    <w:pPr>
+      <w:tabs>
+        <w:tab w:val="center" w:pos="4536"/>
+        <w:tab w:val="right" w:pos="9072"/>
+      </w:tabs>
+      <w:spacing w:after="0"/>
+    </w:pPr>
+  </w:style>
+  <w:style w:type="character" w:customStyle="1" w:styleId="PtaChar">
+    <w:name w:val="Päta Char"/>
+    <w:basedOn w:val="Predvolenpsmoodseku"/>
+    <w:link w:val="Pta"/>
+    <w:uiPriority w:val="99"/>
+    <w:rsid w:val="00143C97"/>
+    <w:rPr>
+      <w:rFonts w:ascii="Times New Roman" w:eastAsia="Times New Roman" w:hAnsi="Times New Roman" w:cs="Times New Roman"/>
+      <w:kern w:val="0"/>
+      <w:sz w:val="24"/>
+      <w:lang w:val="sk-SK" w:eastAsia="en-US"/>
+      <w14:ligatures w14:val="none"/>
+    </w:rPr>
+  </w:style>
 </w:styles>
 </file>
 
@@ -6603,4 +6760,16 @@
     </a:ext>
   </a:extLst>
 </a:theme>
+</file>
+
+<file path=customXml/item1.xml><?xml version="1.0" encoding="utf-8"?>
+<b:Sources xmlns:b="http://schemas.openxmlformats.org/officeDocument/2006/bibliography" xmlns="http://schemas.openxmlformats.org/officeDocument/2006/bibliography" SelectedStyle="\ISO690ciselne.XSL" StyleName="ISO 690 – číselný, upraveno" Version="2011"/>
+</file>
+
+<file path=customXml/itemProps1.xml><?xml version="1.0" encoding="utf-8"?>
+<ds:datastoreItem xmlns:ds="http://schemas.openxmlformats.org/officeDocument/2006/customXml" ds:itemID="{94FA0B4F-0F7B-48E5-832C-31999E0C4DEC}">
+  <ds:schemaRefs>
+    <ds:schemaRef ds:uri="http://schemas.openxmlformats.org/officeDocument/2006/bibliography"/>
+  </ds:schemaRefs>
+</ds:datastoreItem>
 </file>
</xml_diff>